<commit_message>
subida das quatro primeiras questoes
</commit_message>
<xml_diff>
--- a/Questao4/Questão 4.docx
+++ b/Questao4/Questão 4.docx
@@ -512,6 +512,7 @@
               </w:rPr>
               <w:t xml:space="preserve"> </w:t>
             </w:r>
+            <w:proofErr w:type="gramStart"/>
             <w:r>
               <w:rPr>
                 <w:rFonts w:ascii="Courier New" w:hAnsi="Courier New" w:cs="Courier New"/>
@@ -542,6 +543,7 @@
               </w:rPr>
               <w:t>RAW</w:t>
             </w:r>
+            <w:proofErr w:type="gramEnd"/>
             <w:r>
               <w:rPr>
                 <w:rFonts w:ascii="Courier New" w:hAnsi="Courier New" w:cs="Courier New"/>
@@ -797,6 +799,7 @@
               </w:rPr>
               <w:t xml:space="preserve"> ano </w:t>
             </w:r>
+            <w:proofErr w:type="gramStart"/>
             <w:r>
               <w:rPr>
                 <w:rFonts w:ascii="Courier New" w:hAnsi="Courier New" w:cs="Courier New"/>
@@ -815,6 +818,7 @@
               </w:rPr>
               <w:t>(</w:t>
             </w:r>
+            <w:proofErr w:type="gramEnd"/>
             <w:r>
               <w:rPr>
                 <w:rFonts w:ascii="Courier New" w:hAnsi="Courier New" w:cs="Courier New"/>
@@ -5403,12 +5407,330 @@
     </w:p>
     <w:p>
       <w:pPr>
+        <w:shd w:val="clear" w:color="auto" w:fill="404040" w:themeFill="text1" w:themeFillTint="BF"/>
         <w:autoSpaceDE w:val="0"/>
         <w:autoSpaceDN w:val="0"/>
         <w:adjustRightInd w:val="0"/>
+        <w:rPr>
+          <w:rFonts w:ascii="Courier New" w:hAnsi="Courier New" w:cs="Courier New"/>
+          <w:color w:val="93C763"/>
+          <w:sz w:val="18"/>
+          <w:szCs w:val="18"/>
+        </w:rPr>
       </w:pPr>
       <w:r>
         <w:t xml:space="preserve"> </w:t>
+      </w:r>
+      <w:r>
+        <w:rPr>
+          <w:rFonts w:ascii="Courier New" w:hAnsi="Courier New" w:cs="Courier New"/>
+          <w:color w:val="93C763"/>
+          <w:sz w:val="18"/>
+          <w:szCs w:val="18"/>
+        </w:rPr>
+        <w:t xml:space="preserve">SELECT </w:t>
+      </w:r>
+    </w:p>
+    <w:p>
+      <w:pPr>
+        <w:shd w:val="clear" w:color="auto" w:fill="404040" w:themeFill="text1" w:themeFillTint="BF"/>
+        <w:autoSpaceDE w:val="0"/>
+        <w:autoSpaceDN w:val="0"/>
+        <w:adjustRightInd w:val="0"/>
+        <w:rPr>
+          <w:rFonts w:ascii="Courier New" w:hAnsi="Courier New" w:cs="Courier New"/>
+          <w:color w:val="C0C0C0"/>
+          <w:sz w:val="18"/>
+          <w:szCs w:val="18"/>
+        </w:rPr>
+      </w:pPr>
+      <w:r>
+        <w:rPr>
+          <w:rFonts w:ascii="Courier New" w:hAnsi="Courier New" w:cs="Courier New"/>
+          <w:color w:val="C0C0C0"/>
+          <w:sz w:val="18"/>
+          <w:szCs w:val="18"/>
+        </w:rPr>
+        <w:t xml:space="preserve">    assunto, </w:t>
+      </w:r>
+    </w:p>
+    <w:p>
+      <w:pPr>
+        <w:shd w:val="clear" w:color="auto" w:fill="404040" w:themeFill="text1" w:themeFillTint="BF"/>
+        <w:autoSpaceDE w:val="0"/>
+        <w:autoSpaceDN w:val="0"/>
+        <w:adjustRightInd w:val="0"/>
+        <w:rPr>
+          <w:rFonts w:ascii="Courier New" w:hAnsi="Courier New" w:cs="Courier New"/>
+          <w:color w:val="C0C0C0"/>
+          <w:sz w:val="18"/>
+          <w:szCs w:val="18"/>
+        </w:rPr>
+      </w:pPr>
+      <w:r>
+        <w:rPr>
+          <w:rFonts w:ascii="Courier New" w:hAnsi="Courier New" w:cs="Courier New"/>
+          <w:color w:val="C0C0C0"/>
+          <w:sz w:val="18"/>
+          <w:szCs w:val="18"/>
+        </w:rPr>
+        <w:t xml:space="preserve">    ano, </w:t>
+      </w:r>
+    </w:p>
+    <w:p>
+      <w:pPr>
+        <w:shd w:val="clear" w:color="auto" w:fill="404040" w:themeFill="text1" w:themeFillTint="BF"/>
+        <w:autoSpaceDE w:val="0"/>
+        <w:autoSpaceDN w:val="0"/>
+        <w:adjustRightInd w:val="0"/>
+        <w:rPr>
+          <w:rFonts w:ascii="Courier New" w:hAnsi="Courier New" w:cs="Courier New"/>
+          <w:color w:val="C0C0C0"/>
+          <w:sz w:val="18"/>
+          <w:szCs w:val="18"/>
+        </w:rPr>
+      </w:pPr>
+      <w:r>
+        <w:rPr>
+          <w:rFonts w:ascii="Courier New" w:hAnsi="Courier New" w:cs="Courier New"/>
+          <w:color w:val="C0C0C0"/>
+          <w:sz w:val="18"/>
+          <w:szCs w:val="18"/>
+        </w:rPr>
+        <w:t xml:space="preserve">    </w:t>
+      </w:r>
+      <w:proofErr w:type="gramStart"/>
+      <w:r>
+        <w:rPr>
+          <w:rFonts w:ascii="Courier New" w:hAnsi="Courier New" w:cs="Courier New"/>
+          <w:color w:val="C0C0C0"/>
+          <w:sz w:val="18"/>
+          <w:szCs w:val="18"/>
+        </w:rPr>
+        <w:t>COUNT(</w:t>
+      </w:r>
+      <w:proofErr w:type="gramEnd"/>
+      <w:r>
+        <w:rPr>
+          <w:rFonts w:ascii="Courier New" w:hAnsi="Courier New" w:cs="Courier New"/>
+          <w:color w:val="C0C0C0"/>
+          <w:sz w:val="18"/>
+          <w:szCs w:val="18"/>
+        </w:rPr>
+        <w:t>*) AS quantidade</w:t>
+      </w:r>
+    </w:p>
+    <w:p>
+      <w:pPr>
+        <w:shd w:val="clear" w:color="auto" w:fill="404040" w:themeFill="text1" w:themeFillTint="BF"/>
+        <w:autoSpaceDE w:val="0"/>
+        <w:autoSpaceDN w:val="0"/>
+        <w:adjustRightInd w:val="0"/>
+        <w:rPr>
+          <w:rFonts w:ascii="Courier New" w:hAnsi="Courier New" w:cs="Courier New"/>
+          <w:color w:val="C0C0C0"/>
+          <w:sz w:val="18"/>
+          <w:szCs w:val="18"/>
+        </w:rPr>
+      </w:pPr>
+      <w:r>
+        <w:rPr>
+          <w:rFonts w:ascii="Courier New" w:hAnsi="Courier New" w:cs="Courier New"/>
+          <w:color w:val="93C763"/>
+          <w:sz w:val="18"/>
+          <w:szCs w:val="18"/>
+        </w:rPr>
+        <w:t>FROM</w:t>
+      </w:r>
+    </w:p>
+    <w:p>
+      <w:pPr>
+        <w:shd w:val="clear" w:color="auto" w:fill="404040" w:themeFill="text1" w:themeFillTint="BF"/>
+        <w:autoSpaceDE w:val="0"/>
+        <w:autoSpaceDN w:val="0"/>
+        <w:adjustRightInd w:val="0"/>
+        <w:rPr>
+          <w:rFonts w:ascii="Courier New" w:hAnsi="Courier New" w:cs="Courier New"/>
+          <w:color w:val="C0C0C0"/>
+          <w:sz w:val="18"/>
+          <w:szCs w:val="18"/>
+        </w:rPr>
+      </w:pPr>
+      <w:r>
+        <w:rPr>
+          <w:rFonts w:ascii="Courier New" w:hAnsi="Courier New" w:cs="Courier New"/>
+          <w:color w:val="C0C0C0"/>
+          <w:sz w:val="18"/>
+          <w:szCs w:val="18"/>
+        </w:rPr>
+        <w:t xml:space="preserve">    atendimentos</w:t>
+      </w:r>
+    </w:p>
+    <w:p>
+      <w:pPr>
+        <w:shd w:val="clear" w:color="auto" w:fill="404040" w:themeFill="text1" w:themeFillTint="BF"/>
+        <w:autoSpaceDE w:val="0"/>
+        <w:autoSpaceDN w:val="0"/>
+        <w:adjustRightInd w:val="0"/>
+        <w:rPr>
+          <w:rFonts w:ascii="Courier New" w:hAnsi="Courier New" w:cs="Courier New"/>
+          <w:color w:val="93C763"/>
+          <w:sz w:val="18"/>
+          <w:szCs w:val="18"/>
+        </w:rPr>
+      </w:pPr>
+      <w:r>
+        <w:rPr>
+          <w:rFonts w:ascii="Courier New" w:hAnsi="Courier New" w:cs="Courier New"/>
+          <w:color w:val="93C763"/>
+          <w:sz w:val="18"/>
+          <w:szCs w:val="18"/>
+        </w:rPr>
+        <w:t xml:space="preserve">GROUP BY </w:t>
+      </w:r>
+    </w:p>
+    <w:p>
+      <w:pPr>
+        <w:shd w:val="clear" w:color="auto" w:fill="404040" w:themeFill="text1" w:themeFillTint="BF"/>
+        <w:autoSpaceDE w:val="0"/>
+        <w:autoSpaceDN w:val="0"/>
+        <w:adjustRightInd w:val="0"/>
+        <w:rPr>
+          <w:rFonts w:ascii="Courier New" w:hAnsi="Courier New" w:cs="Courier New"/>
+          <w:color w:val="C0C0C0"/>
+          <w:sz w:val="18"/>
+          <w:szCs w:val="18"/>
+        </w:rPr>
+      </w:pPr>
+      <w:r>
+        <w:rPr>
+          <w:rFonts w:ascii="Courier New" w:hAnsi="Courier New" w:cs="Courier New"/>
+          <w:color w:val="C0C0C0"/>
+          <w:sz w:val="18"/>
+          <w:szCs w:val="18"/>
+        </w:rPr>
+        <w:t xml:space="preserve">    assunto, </w:t>
+      </w:r>
+    </w:p>
+    <w:p>
+      <w:pPr>
+        <w:shd w:val="clear" w:color="auto" w:fill="404040" w:themeFill="text1" w:themeFillTint="BF"/>
+        <w:autoSpaceDE w:val="0"/>
+        <w:autoSpaceDN w:val="0"/>
+        <w:adjustRightInd w:val="0"/>
+        <w:rPr>
+          <w:rFonts w:ascii="Courier New" w:hAnsi="Courier New" w:cs="Courier New"/>
+          <w:color w:val="C0C0C0"/>
+          <w:sz w:val="18"/>
+          <w:szCs w:val="18"/>
+        </w:rPr>
+      </w:pPr>
+      <w:r>
+        <w:rPr>
+          <w:rFonts w:ascii="Courier New" w:hAnsi="Courier New" w:cs="Courier New"/>
+          <w:color w:val="C0C0C0"/>
+          <w:sz w:val="18"/>
+          <w:szCs w:val="18"/>
+        </w:rPr>
+        <w:t xml:space="preserve">    ano</w:t>
+      </w:r>
+    </w:p>
+    <w:p>
+      <w:pPr>
+        <w:shd w:val="clear" w:color="auto" w:fill="404040" w:themeFill="text1" w:themeFillTint="BF"/>
+        <w:autoSpaceDE w:val="0"/>
+        <w:autoSpaceDN w:val="0"/>
+        <w:adjustRightInd w:val="0"/>
+        <w:rPr>
+          <w:rFonts w:ascii="Courier New" w:hAnsi="Courier New" w:cs="Courier New"/>
+          <w:color w:val="C0C0C0"/>
+          <w:sz w:val="18"/>
+          <w:szCs w:val="18"/>
+        </w:rPr>
+      </w:pPr>
+      <w:r>
+        <w:rPr>
+          <w:rFonts w:ascii="Courier New" w:hAnsi="Courier New" w:cs="Courier New"/>
+          <w:color w:val="93C763"/>
+          <w:sz w:val="18"/>
+          <w:szCs w:val="18"/>
+        </w:rPr>
+        <w:t>HAVING</w:t>
+      </w:r>
+      <w:r>
+        <w:rPr>
+          <w:rFonts w:ascii="Courier New" w:hAnsi="Courier New" w:cs="Courier New"/>
+          <w:color w:val="C0C0C0"/>
+          <w:sz w:val="18"/>
+          <w:szCs w:val="18"/>
+        </w:rPr>
+        <w:t xml:space="preserve"> </w:t>
+      </w:r>
+      <w:proofErr w:type="gramStart"/>
+      <w:r>
+        <w:rPr>
+          <w:rFonts w:ascii="Courier New" w:hAnsi="Courier New" w:cs="Courier New"/>
+          <w:color w:val="C0C0C0"/>
+          <w:sz w:val="18"/>
+          <w:szCs w:val="18"/>
+        </w:rPr>
+        <w:t>COUNT(</w:t>
+      </w:r>
+      <w:proofErr w:type="gramEnd"/>
+      <w:r>
+        <w:rPr>
+          <w:rFonts w:ascii="Courier New" w:hAnsi="Courier New" w:cs="Courier New"/>
+          <w:color w:val="C0C0C0"/>
+          <w:sz w:val="18"/>
+          <w:szCs w:val="18"/>
+        </w:rPr>
+        <w:t>*) &gt; 3</w:t>
+      </w:r>
+    </w:p>
+    <w:p>
+      <w:pPr>
+        <w:shd w:val="clear" w:color="auto" w:fill="404040" w:themeFill="text1" w:themeFillTint="BF"/>
+        <w:autoSpaceDE w:val="0"/>
+        <w:autoSpaceDN w:val="0"/>
+        <w:adjustRightInd w:val="0"/>
+        <w:rPr>
+          <w:rFonts w:ascii="Courier New" w:hAnsi="Courier New" w:cs="Courier New"/>
+          <w:color w:val="93C763"/>
+          <w:sz w:val="18"/>
+          <w:szCs w:val="18"/>
+        </w:rPr>
+      </w:pPr>
+      <w:r>
+        <w:rPr>
+          <w:rFonts w:ascii="Courier New" w:hAnsi="Courier New" w:cs="Courier New"/>
+          <w:color w:val="93C763"/>
+          <w:sz w:val="18"/>
+          <w:szCs w:val="18"/>
+        </w:rPr>
+        <w:t xml:space="preserve">ORDER BY </w:t>
+      </w:r>
+    </w:p>
+    <w:p>
+      <w:pPr>
+        <w:shd w:val="clear" w:color="auto" w:fill="404040" w:themeFill="text1" w:themeFillTint="BF"/>
+        <w:autoSpaceDE w:val="0"/>
+        <w:autoSpaceDN w:val="0"/>
+        <w:adjustRightInd w:val="0"/>
+        <w:rPr>
+          <w:rFonts w:ascii="Courier New" w:hAnsi="Courier New" w:cs="Courier New"/>
+          <w:color w:val="C0C0C0"/>
+          <w:sz w:val="18"/>
+          <w:szCs w:val="18"/>
+        </w:rPr>
+      </w:pPr>
+      <w:r>
+        <w:rPr>
+          <w:rFonts w:ascii="Courier New" w:hAnsi="Courier New" w:cs="Courier New"/>
+          <w:color w:val="C0C0C0"/>
+          <w:sz w:val="18"/>
+          <w:szCs w:val="18"/>
+        </w:rPr>
+        <w:t xml:space="preserve">    quantidade DESC, ano;</w:t>
       </w:r>
     </w:p>
     <w:p>
@@ -5416,6 +5738,12 @@
         <w:autoSpaceDE w:val="0"/>
         <w:autoSpaceDN w:val="0"/>
         <w:adjustRightInd w:val="0"/>
+        <w:rPr>
+          <w:b/>
+          <w:bCs/>
+          <w:color w:val="00B050"/>
+          <w:lang w:val="en-US"/>
+        </w:rPr>
       </w:pPr>
     </w:p>
     <w:p>
@@ -5435,172 +5763,15 @@
           <w:bCs/>
           <w:color w:val="00B050"/>
         </w:rPr>
-        <w:t>SELECT assunto, ano, COUNT(*) AS quantidade</w:t>
+        <w:t xml:space="preserve">NOTA: Aqui, o que faz a filtragem </w:t>
       </w:r>
-    </w:p>
-    <w:p>
-      <w:pPr>
-        <w:autoSpaceDE w:val="0"/>
-        <w:autoSpaceDN w:val="0"/>
-        <w:adjustRightInd w:val="0"/>
+      <w:r>
         <w:rPr>
           <w:b/>
           <w:bCs/>
           <w:color w:val="00B050"/>
         </w:rPr>
-      </w:pPr>
-      <w:r>
-        <w:rPr>
-          <w:b/>
-          <w:bCs/>
-          <w:color w:val="00B050"/>
-        </w:rPr>
-        <w:t>FROM atendimentos</w:t>
-      </w:r>
-    </w:p>
-    <w:p>
-      <w:pPr>
-        <w:autoSpaceDE w:val="0"/>
-        <w:autoSpaceDN w:val="0"/>
-        <w:adjustRightInd w:val="0"/>
-        <w:rPr>
-          <w:b/>
-          <w:bCs/>
-          <w:color w:val="00B050"/>
-        </w:rPr>
-      </w:pPr>
-      <w:r>
-        <w:rPr>
-          <w:b/>
-          <w:bCs/>
-          <w:color w:val="00B050"/>
-        </w:rPr>
-        <w:t>GROUP BY assunto, ano</w:t>
-      </w:r>
-    </w:p>
-    <w:p>
-      <w:pPr>
-        <w:autoSpaceDE w:val="0"/>
-        <w:autoSpaceDN w:val="0"/>
-        <w:adjustRightInd w:val="0"/>
-        <w:rPr>
-          <w:b/>
-          <w:bCs/>
-          <w:color w:val="00B050"/>
-          <w:lang w:val="en-US"/>
-        </w:rPr>
-      </w:pPr>
-      <w:r>
-        <w:rPr>
-          <w:b/>
-          <w:bCs/>
-          <w:color w:val="00B050"/>
-          <w:lang w:val="en-US"/>
-        </w:rPr>
-        <w:t>HAVING COUNT(*) &gt; 3</w:t>
-      </w:r>
-    </w:p>
-    <w:p>
-      <w:pPr>
-        <w:autoSpaceDE w:val="0"/>
-        <w:autoSpaceDN w:val="0"/>
-        <w:adjustRightInd w:val="0"/>
-        <w:rPr>
-          <w:b/>
-          <w:bCs/>
-          <w:color w:val="00B050"/>
-          <w:lang w:val="en-US"/>
-        </w:rPr>
-      </w:pPr>
-      <w:r>
-        <w:rPr>
-          <w:b/>
-          <w:bCs/>
-          <w:color w:val="00B050"/>
-          <w:lang w:val="en-US"/>
-        </w:rPr>
-        <w:t xml:space="preserve">ORDER BY </w:t>
-      </w:r>
-      <w:proofErr w:type="spellStart"/>
-      <w:r>
-        <w:rPr>
-          <w:b/>
-          <w:bCs/>
-          <w:color w:val="00B050"/>
-          <w:lang w:val="en-US"/>
-        </w:rPr>
-        <w:t>quantidade</w:t>
-      </w:r>
-      <w:proofErr w:type="spellEnd"/>
-      <w:r>
-        <w:rPr>
-          <w:b/>
-          <w:bCs/>
-          <w:color w:val="00B050"/>
-          <w:lang w:val="en-US"/>
-        </w:rPr>
-        <w:t xml:space="preserve"> DESC, </w:t>
-      </w:r>
-      <w:proofErr w:type="spellStart"/>
-      <w:r>
-        <w:rPr>
-          <w:b/>
-          <w:bCs/>
-          <w:color w:val="00B050"/>
-          <w:lang w:val="en-US"/>
-        </w:rPr>
-        <w:t>ano</w:t>
-      </w:r>
-      <w:proofErr w:type="spellEnd"/>
-      <w:r>
-        <w:rPr>
-          <w:b/>
-          <w:bCs/>
-          <w:color w:val="00B050"/>
-          <w:lang w:val="en-US"/>
-        </w:rPr>
-        <w:t>;</w:t>
-      </w:r>
-    </w:p>
-    <w:p>
-      <w:pPr>
-        <w:autoSpaceDE w:val="0"/>
-        <w:autoSpaceDN w:val="0"/>
-        <w:adjustRightInd w:val="0"/>
-        <w:rPr>
-          <w:b/>
-          <w:bCs/>
-          <w:color w:val="00B050"/>
-          <w:lang w:val="en-US"/>
-        </w:rPr>
-      </w:pPr>
-    </w:p>
-    <w:p>
-      <w:pPr>
-        <w:autoSpaceDE w:val="0"/>
-        <w:autoSpaceDN w:val="0"/>
-        <w:adjustRightInd w:val="0"/>
-        <w:rPr>
-          <w:b/>
-          <w:bCs/>
-          <w:color w:val="00B050"/>
-        </w:rPr>
-      </w:pPr>
-      <w:r>
-        <w:rPr>
-          <w:b/>
-          <w:bCs/>
-          <w:color w:val="00B050"/>
-        </w:rPr>
-        <w:t xml:space="preserve">NOTA: Aqui, o que faz a filtragem </w:t>
-      </w:r>
-      <w:r>
-        <w:rPr>
-          <w:b/>
-          <w:bCs/>
-          <w:color w:val="00B050"/>
-        </w:rPr>
-        <w:t xml:space="preserve">para mais de 3 ocorrências é a utilização do HAVING COUNT. Para a segunda ordenação, por ano, é preciso adicionar a coluna ‘ano’ após o DESC do primeiro ORDER </w:t>
+        <w:t xml:space="preserve">para mais de 3 ocorrências é a utilização do HAVING COUNT. Para a segunda ordenação, por ano, é preciso adicionar a coluna ‘ano’ após o DESC do ORDER </w:t>
       </w:r>
       <w:proofErr w:type="spellStart"/>
       <w:r>

</xml_diff>